<commit_message>
submission files for real
</commit_message>
<xml_diff>
--- a/AI_HW3_LEARNING.docx
+++ b/AI_HW3_LEARNING.docx
@@ -16771,7 +16771,7 @@
           <w:noProof/>
         </w:rPr>
         <w:drawing>
-          <wp:anchor distT="0" distB="0" distL="114300" distR="114300" simplePos="0" relativeHeight="251677696" behindDoc="1" locked="0" layoutInCell="1" allowOverlap="1" wp14:anchorId="3384E81B" wp14:editId="544D5E78">
+          <wp:anchor distT="0" distB="0" distL="114300" distR="114300" simplePos="0" relativeHeight="251677696" behindDoc="1" locked="0" layoutInCell="1" allowOverlap="1" wp14:anchorId="3384E81B" wp14:editId="376D1A67">
             <wp:simplePos x="0" y="0"/>
             <wp:positionH relativeFrom="column">
               <wp:posOffset>1101304</wp:posOffset>
@@ -17041,7 +17041,7 @@
           <w:rtl/>
         </w:rPr>
         <w:drawing>
-          <wp:anchor distT="0" distB="0" distL="114300" distR="114300" simplePos="0" relativeHeight="251678720" behindDoc="1" locked="0" layoutInCell="1" allowOverlap="1" wp14:anchorId="0CC91599" wp14:editId="6091CC09">
+          <wp:anchor distT="0" distB="0" distL="114300" distR="114300" simplePos="0" relativeHeight="251678720" behindDoc="1" locked="0" layoutInCell="1" allowOverlap="1" wp14:anchorId="0CC91599" wp14:editId="2CF7BF28">
             <wp:simplePos x="0" y="0"/>
             <wp:positionH relativeFrom="column">
               <wp:posOffset>5412105</wp:posOffset>
@@ -18019,7 +18019,7 @@
                 <w:color w:val="002060"/>
                 <w:rtl/>
               </w:rPr>
-              <w:t>93.</w:t>
+              <w:t>9</w:t>
             </w:r>
             <w:r>
               <w:rPr>
@@ -18027,7 +18027,23 @@
                 <w:color w:val="002060"/>
                 <w:rtl/>
               </w:rPr>
-              <w:t>24</w:t>
+              <w:t>1</w:t>
+            </w:r>
+            <w:r>
+              <w:rPr>
+                <w:rFonts w:asciiTheme="majorHAnsi" w:hAnsiTheme="majorHAnsi" w:cstheme="majorHAnsi" w:hint="cs"/>
+                <w:color w:val="002060"/>
+                <w:rtl/>
+              </w:rPr>
+              <w:t>.</w:t>
+            </w:r>
+            <w:r>
+              <w:rPr>
+                <w:rFonts w:asciiTheme="majorHAnsi" w:hAnsiTheme="majorHAnsi" w:cstheme="majorHAnsi" w:hint="cs"/>
+                <w:color w:val="002060"/>
+                <w:rtl/>
+              </w:rPr>
+              <w:t>94</w:t>
             </w:r>
           </w:p>
         </w:tc>
@@ -18089,7 +18105,7 @@
                 <w:color w:val="002060"/>
                 <w:rtl/>
               </w:rPr>
-              <w:t>1.63</w:t>
+              <w:t>0.65</w:t>
             </w:r>
           </w:p>
         </w:tc>
@@ -18143,7 +18159,15 @@
                 <w:color w:val="002060"/>
                 <w:rtl/>
               </w:rPr>
-              <w:t>90.66</w:t>
+              <w:t>90.6</w:t>
+            </w:r>
+            <w:r>
+              <w:rPr>
+                <w:rFonts w:asciiTheme="majorHAnsi" w:hAnsiTheme="majorHAnsi" w:cstheme="majorHAnsi" w:hint="cs"/>
+                <w:color w:val="002060"/>
+                <w:rtl/>
+              </w:rPr>
+              <w:t>5</w:t>
             </w:r>
           </w:p>
         </w:tc>
@@ -18197,7 +18221,15 @@
                 <w:color w:val="002060"/>
                 <w:rtl/>
               </w:rPr>
-              <w:t>90.66</w:t>
+              <w:t>90.6</w:t>
+            </w:r>
+            <w:r>
+              <w:rPr>
+                <w:rFonts w:asciiTheme="majorHAnsi" w:hAnsiTheme="majorHAnsi" w:cstheme="majorHAnsi" w:hint="cs"/>
+                <w:color w:val="002060"/>
+                <w:rtl/>
+              </w:rPr>
+              <w:t>5</w:t>
             </w:r>
           </w:p>
         </w:tc>
@@ -18228,114 +18260,6 @@
           </w:p>
         </w:tc>
       </w:tr>
-      <w:tr>
-        <w:tc>
-          <w:tcPr>
-            <w:tcW w:w="4170" w:type="dxa"/>
-          </w:tcPr>
-          <w:p>
-            <w:pPr>
-              <w:pStyle w:val="ListParagraph"/>
-              <w:bidi/>
-              <w:ind w:left="0" w:right="-284"/>
-              <w:jc w:val="center"/>
-              <w:rPr>
-                <w:rFonts w:asciiTheme="majorHAnsi" w:hAnsiTheme="majorHAnsi" w:cstheme="majorHAnsi"/>
-                <w:color w:val="002060"/>
-                <w:rtl/>
-              </w:rPr>
-            </w:pPr>
-            <w:r>
-              <w:rPr>
-                <w:rFonts w:asciiTheme="majorHAnsi" w:hAnsiTheme="majorHAnsi" w:cstheme="majorHAnsi" w:hint="cs"/>
-                <w:color w:val="002060"/>
-                <w:rtl/>
-              </w:rPr>
-              <w:t>90.66</w:t>
-            </w:r>
-          </w:p>
-        </w:tc>
-        <w:tc>
-          <w:tcPr>
-            <w:tcW w:w="4100" w:type="dxa"/>
-          </w:tcPr>
-          <w:p>
-            <w:pPr>
-              <w:pStyle w:val="ListParagraph"/>
-              <w:bidi/>
-              <w:ind w:left="0" w:right="-284"/>
-              <w:jc w:val="center"/>
-              <w:rPr>
-                <w:rFonts w:asciiTheme="majorHAnsi" w:hAnsiTheme="majorHAnsi" w:cstheme="majorHAnsi"/>
-                <w:color w:val="002060"/>
-                <w:rtl/>
-              </w:rPr>
-            </w:pPr>
-            <w:r>
-              <w:rPr>
-                <w:rFonts w:asciiTheme="majorHAnsi" w:hAnsiTheme="majorHAnsi" w:cstheme="majorHAnsi" w:hint="cs"/>
-                <w:color w:val="002060"/>
-                <w:rtl/>
-              </w:rPr>
-              <w:t>70</w:t>
-            </w:r>
-          </w:p>
-        </w:tc>
-      </w:tr>
-      <w:tr>
-        <w:tc>
-          <w:tcPr>
-            <w:tcW w:w="4170" w:type="dxa"/>
-          </w:tcPr>
-          <w:p>
-            <w:pPr>
-              <w:pStyle w:val="ListParagraph"/>
-              <w:bidi/>
-              <w:ind w:left="0" w:right="-284"/>
-              <w:jc w:val="center"/>
-              <w:rPr>
-                <w:rFonts w:asciiTheme="majorHAnsi" w:hAnsiTheme="majorHAnsi" w:cstheme="majorHAnsi"/>
-                <w:color w:val="002060"/>
-                <w:rtl/>
-              </w:rPr>
-            </w:pPr>
-            <w:r>
-              <w:rPr>
-                <w:rFonts w:asciiTheme="majorHAnsi" w:hAnsiTheme="majorHAnsi" w:cstheme="majorHAnsi" w:hint="cs"/>
-                <w:color w:val="002060"/>
-                <w:rtl/>
-              </w:rPr>
-              <w:t>90.66</w:t>
-            </w:r>
-          </w:p>
-        </w:tc>
-        <w:tc>
-          <w:tcPr>
-            <w:tcW w:w="4100" w:type="dxa"/>
-          </w:tcPr>
-          <w:p>
-            <w:pPr>
-              <w:pStyle w:val="ListParagraph"/>
-              <w:bidi/>
-              <w:ind w:left="0" w:right="-284"/>
-              <w:jc w:val="center"/>
-              <w:rPr>
-                <w:rFonts w:asciiTheme="majorHAnsi" w:hAnsiTheme="majorHAnsi" w:cstheme="majorHAnsi"/>
-                <w:color w:val="002060"/>
-                <w:rtl/>
-              </w:rPr>
-            </w:pPr>
-            <w:r>
-              <w:rPr>
-                <w:rFonts w:asciiTheme="majorHAnsi" w:hAnsiTheme="majorHAnsi" w:cstheme="majorHAnsi" w:hint="cs"/>
-                <w:color w:val="002060"/>
-                <w:rtl/>
-              </w:rPr>
-              <w:t>80</w:t>
-            </w:r>
-          </w:p>
-        </w:tc>
-      </w:tr>
     </w:tbl>
     <w:p>
       <w:pPr>
@@ -18370,11 +18294,72 @@
       </w:pPr>
       <w:r>
         <w:rPr>
+          <w:rFonts w:asciiTheme="majorHAnsi" w:hAnsiTheme="majorHAnsi" w:cs="Calibri Light"/>
+          <w:rtl/>
+        </w:rPr>
+        <w:drawing>
+          <wp:anchor distT="0" distB="0" distL="114300" distR="114300" simplePos="0" relativeHeight="251699200" behindDoc="0" locked="0" layoutInCell="1" allowOverlap="1" wp14:anchorId="665A96A1" wp14:editId="7B8DC1D1">
+            <wp:simplePos x="0" y="0"/>
+            <wp:positionH relativeFrom="column">
+              <wp:posOffset>-559540</wp:posOffset>
+            </wp:positionH>
+            <wp:positionV relativeFrom="paragraph">
+              <wp:posOffset>491919</wp:posOffset>
+            </wp:positionV>
+            <wp:extent cx="5943600" cy="2971800"/>
+            <wp:effectExtent l="0" t="0" r="0" b="0"/>
+            <wp:wrapTopAndBottom/>
+            <wp:docPr id="1198459299" name="Picture 1"/>
+            <wp:cNvGraphicFramePr>
+              <a:graphicFrameLocks xmlns:a="http://schemas.openxmlformats.org/drawingml/2006/main" noChangeAspect="1"/>
+            </wp:cNvGraphicFramePr>
+            <a:graphic xmlns:a="http://schemas.openxmlformats.org/drawingml/2006/main">
+              <a:graphicData uri="http://schemas.openxmlformats.org/drawingml/2006/picture">
+                <pic:pic xmlns:pic="http://schemas.openxmlformats.org/drawingml/2006/picture">
+                  <pic:nvPicPr>
+                    <pic:cNvPr id="1198459299" name=""/>
+                    <pic:cNvPicPr/>
+                  </pic:nvPicPr>
+                  <pic:blipFill>
+                    <a:blip r:embed="rId18">
+                      <a:extLst>
+                        <a:ext uri="{28A0092B-C50C-407E-A947-70E740481C1C}">
+                          <a14:useLocalDpi xmlns:a14="http://schemas.microsoft.com/office/drawing/2010/main" val="0"/>
+                        </a:ext>
+                      </a:extLst>
+                    </a:blip>
+                    <a:stretch>
+                      <a:fillRect/>
+                    </a:stretch>
+                  </pic:blipFill>
+                  <pic:spPr>
+                    <a:xfrm>
+                      <a:off x="0" y="0"/>
+                      <a:ext cx="5943600" cy="2971800"/>
+                    </a:xfrm>
+                    <a:prstGeom prst="rect">
+                      <a:avLst/>
+                    </a:prstGeom>
+                  </pic:spPr>
+                </pic:pic>
+              </a:graphicData>
+            </a:graphic>
+            <wp14:sizeRelH relativeFrom="page">
+              <wp14:pctWidth>0</wp14:pctWidth>
+            </wp14:sizeRelH>
+            <wp14:sizeRelV relativeFrom="page">
+              <wp14:pctHeight>0</wp14:pctHeight>
+            </wp14:sizeRelV>
+          </wp:anchor>
+        </w:drawing>
+      </w:r>
+      <w:r>
+        <w:rPr>
           <w:rFonts w:asciiTheme="majorHAnsi" w:hAnsiTheme="majorHAnsi" w:cstheme="majorHAnsi"/>
           <w:noProof/>
         </w:rPr>
         <w:drawing>
-          <wp:anchor distT="0" distB="0" distL="114300" distR="114300" simplePos="0" relativeHeight="251679744" behindDoc="1" locked="0" layoutInCell="1" allowOverlap="1" wp14:anchorId="194E547E" wp14:editId="1A859581">
+          <wp:anchor distT="0" distB="0" distL="114300" distR="114300" simplePos="0" relativeHeight="251679744" behindDoc="1" locked="0" layoutInCell="1" allowOverlap="1" wp14:anchorId="194E547E" wp14:editId="45BADE87">
             <wp:simplePos x="0" y="0"/>
             <wp:positionH relativeFrom="column">
               <wp:posOffset>5700395</wp:posOffset>
@@ -18446,8 +18431,8 @@
           </wp:anchor>
         </w:drawing>
       </w:r>
-      <w:hyperlink r:id="rId18" w:history="1">
-        <w:hyperlink r:id="rId19" w:history="1"/>
+      <w:hyperlink r:id="rId19" w:history="1">
+        <w:hyperlink r:id="rId20" w:history="1"/>
       </w:hyperlink>
       <w:r>
         <w:rPr>
@@ -18580,47 +18565,6 @@
           <w:rFonts w:asciiTheme="majorHAnsi" w:hAnsiTheme="majorHAnsi" w:cstheme="majorHAnsi"/>
         </w:rPr>
       </w:pPr>
-      <w:r>
-        <w:rPr>
-          <w:rFonts w:asciiTheme="majorHAnsi" w:hAnsiTheme="majorHAnsi" w:cs="Calibri Light"/>
-          <w:rtl/>
-        </w:rPr>
-        <w:drawing>
-          <wp:inline distT="0" distB="0" distL="0" distR="0" wp14:anchorId="6F341C30" wp14:editId="5F5521BB">
-            <wp:extent cx="5943600" cy="2971800"/>
-            <wp:effectExtent l="0" t="0" r="0" b="0"/>
-            <wp:docPr id="1023082048" name="Picture 1"/>
-            <wp:cNvGraphicFramePr>
-              <a:graphicFrameLocks xmlns:a="http://schemas.openxmlformats.org/drawingml/2006/main" noChangeAspect="1"/>
-            </wp:cNvGraphicFramePr>
-            <a:graphic xmlns:a="http://schemas.openxmlformats.org/drawingml/2006/main">
-              <a:graphicData uri="http://schemas.openxmlformats.org/drawingml/2006/picture">
-                <pic:pic xmlns:pic="http://schemas.openxmlformats.org/drawingml/2006/picture">
-                  <pic:nvPicPr>
-                    <pic:cNvPr id="1023082048" name=""/>
-                    <pic:cNvPicPr/>
-                  </pic:nvPicPr>
-                  <pic:blipFill>
-                    <a:blip r:embed="rId20"/>
-                    <a:stretch>
-                      <a:fillRect/>
-                    </a:stretch>
-                  </pic:blipFill>
-                  <pic:spPr>
-                    <a:xfrm>
-                      <a:off x="0" y="0"/>
-                      <a:ext cx="5943600" cy="2971800"/>
-                    </a:xfrm>
-                    <a:prstGeom prst="rect">
-                      <a:avLst/>
-                    </a:prstGeom>
-                  </pic:spPr>
-                </pic:pic>
-              </a:graphicData>
-            </a:graphic>
-          </wp:inline>
-        </w:drawing>
-      </w:r>
     </w:p>
     <w:p>
       <w:pPr>
@@ -18642,7 +18586,7 @@
         </w:rPr>
         <w:lastRenderedPageBreak/>
         <w:drawing>
-          <wp:anchor distT="0" distB="0" distL="114300" distR="114300" simplePos="0" relativeHeight="251680768" behindDoc="1" locked="0" layoutInCell="1" allowOverlap="1" wp14:anchorId="6D0C2B4E" wp14:editId="784EA20C">
+          <wp:anchor distT="0" distB="0" distL="114300" distR="114300" simplePos="0" relativeHeight="251680768" behindDoc="1" locked="0" layoutInCell="1" allowOverlap="1" wp14:anchorId="6D0C2B4E" wp14:editId="0E78A767">
             <wp:simplePos x="0" y="0"/>
             <wp:positionH relativeFrom="column">
               <wp:posOffset>5695315</wp:posOffset>
@@ -18663,7 +18607,7 @@
               </wp:wrapPolygon>
             </wp:wrapTight>
             <wp:docPr id="4" name="Picture 4" descr="Writing Hand on Apple ">
-              <a:hlinkClick xmlns:a="http://schemas.openxmlformats.org/drawingml/2006/main" r:id="rId19"/>
+              <a:hlinkClick xmlns:a="http://schemas.openxmlformats.org/drawingml/2006/main" r:id="rId20"/>
             </wp:docPr>
             <wp:cNvGraphicFramePr>
               <a:graphicFrameLocks xmlns:a="http://schemas.openxmlformats.org/drawingml/2006/main" noChangeAspect="1"/>
@@ -18673,7 +18617,7 @@
                 <pic:pic xmlns:pic="http://schemas.openxmlformats.org/drawingml/2006/picture">
                   <pic:nvPicPr>
                     <pic:cNvPr id="0" name="Picture 15" descr="Writing Hand on Apple ">
-                      <a:hlinkClick r:id="rId19"/>
+                      <a:hlinkClick r:id="rId20"/>
                     </pic:cNvPr>
                     <pic:cNvPicPr>
                       <a:picLocks noChangeAspect="1" noChangeArrowheads="1"/>
@@ -18873,7 +18817,7 @@
           <w:noProof/>
         </w:rPr>
         <w:drawing>
-          <wp:anchor distT="0" distB="0" distL="114300" distR="114300" simplePos="0" relativeHeight="251682816" behindDoc="1" locked="0" layoutInCell="1" allowOverlap="1" wp14:anchorId="187DBFEF" wp14:editId="43E30BF5">
+          <wp:anchor distT="0" distB="0" distL="114300" distR="114300" simplePos="0" relativeHeight="251682816" behindDoc="1" locked="0" layoutInCell="1" allowOverlap="1" wp14:anchorId="187DBFEF" wp14:editId="0589B1DA">
             <wp:simplePos x="0" y="0"/>
             <wp:positionH relativeFrom="column">
               <wp:posOffset>5357495</wp:posOffset>
@@ -19254,7 +19198,7 @@
         <w:bidi/>
         <w:ind w:left="1440"/>
         <w:rPr>
-          <w:rFonts w:asciiTheme="majorHAnsi" w:hAnsiTheme="majorHAnsi" w:cstheme="majorHAnsi" w:hint="cs"/>
+          <w:rFonts w:asciiTheme="majorHAnsi" w:hAnsiTheme="majorHAnsi" w:cstheme="majorHAnsi"/>
           <w:color w:val="002060"/>
           <w:rtl/>
         </w:rPr>

</xml_diff>